<commit_message>
added composite measure v2
</commit_message>
<xml_diff>
--- a/storage/CMEASURE_TEMPLATE.docx
+++ b/storage/CMEASURE_TEMPLATE.docx
@@ -170,7 +170,7 @@
                 <w:rFonts w:ascii="Arial" w:hAnsi="Arial" w:cs="Arial"/>
                 <w:b/>
               </w:rPr>
-              <w:t>{{RANGE}}</w:t>
+              <w:t>{RANGE}</w:t>
             </w:r>
           </w:p>
         </w:tc>
@@ -222,7 +222,7 @@
                 <w:b/>
                 <w:bCs/>
               </w:rPr>
-              <w:t>{{DCREATED}}</w:t>
+              <w:t>{DCREATED}</w:t>
             </w:r>
           </w:p>
         </w:tc>
@@ -703,7 +703,7 @@
                 <w:color w:val="000000"/>
                 <w:lang w:eastAsia="en-PH"/>
               </w:rPr>
-              <w:t>100</w:t>
+              <w:t>${c_per}</w:t>
             </w:r>
             <w:r>
               <w:rPr>
@@ -835,7 +835,17 @@
                 <w:color w:val="000000"/>
                 <w:lang w:eastAsia="en-PH"/>
               </w:rPr>
-              <w:t>1:3.46</w:t>
+              <w:t>1:</w:t>
+            </w:r>
+            <w:r>
+              <w:rPr>
+                <w:rFonts w:ascii="Arial" w:eastAsia="Times New Roman" w:hAnsi="Arial" w:cs="Arial"/>
+                <w:b/>
+                <w:bCs/>
+                <w:color w:val="000000"/>
+                <w:lang w:eastAsia="en-PH"/>
+              </w:rPr>
+              <w:t>${m_rat}</w:t>
             </w:r>
           </w:p>
         </w:tc>
@@ -1414,7 +1424,15 @@
                 <w:b/>
                 <w:bCs/>
               </w:rPr>
-              <w:t>100%</w:t>
+              <w:t>${cm_3a_cc}</w:t>
+            </w:r>
+            <w:r>
+              <w:rPr>
+                <w:rFonts w:ascii="Arial" w:hAnsi="Arial" w:cs="Arial"/>
+                <w:b/>
+                <w:bCs/>
+              </w:rPr>
+              <w:t>%</w:t>
             </w:r>
           </w:p>
         </w:tc>
@@ -1521,7 +1539,15 @@
                 <w:b/>
                 <w:bCs/>
               </w:rPr>
-              <w:t>100%</w:t>
+              <w:t>${cm_3a_pro}</w:t>
+            </w:r>
+            <w:r>
+              <w:rPr>
+                <w:rFonts w:ascii="Arial" w:hAnsi="Arial" w:cs="Arial"/>
+                <w:b/>
+                <w:bCs/>
+              </w:rPr>
+              <w:t>%</w:t>
             </w:r>
           </w:p>
         </w:tc>
@@ -1628,7 +1654,15 @@
                 <w:b/>
                 <w:bCs/>
               </w:rPr>
-              <w:t>100%</w:t>
+              <w:t>${cm_3_ass}</w:t>
+            </w:r>
+            <w:r>
+              <w:rPr>
+                <w:rFonts w:ascii="Arial" w:hAnsi="Arial" w:cs="Arial"/>
+                <w:b/>
+                <w:bCs/>
+              </w:rPr>
+              <w:t>%</w:t>
             </w:r>
           </w:p>
         </w:tc>
@@ -1751,7 +1785,7 @@
                 <w:b/>
                 <w:bCs/>
               </w:rPr>
-              <w:t>87</w:t>
+              <w:t>${cm_3a_pos}</w:t>
             </w:r>
             <w:r>
               <w:rPr>
@@ -1980,7 +2014,23 @@
                 <w:b/>
                 <w:bCs/>
               </w:rPr>
-              <w:t>0%</w:t>
+              <w:t>${cm_3</w:t>
+            </w:r>
+            <w:r>
+              <w:rPr>
+                <w:rFonts w:ascii="Arial" w:hAnsi="Arial" w:cs="Arial"/>
+                <w:b/>
+                <w:bCs/>
+              </w:rPr>
+              <w:t>b</w:t>
+            </w:r>
+            <w:r>
+              <w:rPr>
+                <w:rFonts w:ascii="Arial" w:hAnsi="Arial" w:cs="Arial"/>
+                <w:b/>
+                <w:bCs/>
+              </w:rPr>
+              <w:t>_cc}%</w:t>
             </w:r>
           </w:p>
         </w:tc>
@@ -2087,7 +2137,23 @@
                 <w:b/>
                 <w:bCs/>
               </w:rPr>
-              <w:t>0%</w:t>
+              <w:t>${cm_3</w:t>
+            </w:r>
+            <w:r>
+              <w:rPr>
+                <w:rFonts w:ascii="Arial" w:hAnsi="Arial" w:cs="Arial"/>
+                <w:b/>
+                <w:bCs/>
+              </w:rPr>
+              <w:t>b</w:t>
+            </w:r>
+            <w:r>
+              <w:rPr>
+                <w:rFonts w:ascii="Arial" w:hAnsi="Arial" w:cs="Arial"/>
+                <w:b/>
+                <w:bCs/>
+              </w:rPr>
+              <w:t>_pro}%</w:t>
             </w:r>
           </w:p>
         </w:tc>
@@ -2194,7 +2260,23 @@
                 <w:b/>
                 <w:bCs/>
               </w:rPr>
-              <w:t>0%</w:t>
+              <w:t>${cm_3</w:t>
+            </w:r>
+            <w:r>
+              <w:rPr>
+                <w:rFonts w:ascii="Arial" w:hAnsi="Arial" w:cs="Arial"/>
+                <w:b/>
+                <w:bCs/>
+              </w:rPr>
+              <w:t>b</w:t>
+            </w:r>
+            <w:r>
+              <w:rPr>
+                <w:rFonts w:ascii="Arial" w:hAnsi="Arial" w:cs="Arial"/>
+                <w:b/>
+                <w:bCs/>
+              </w:rPr>
+              <w:t>_ass}%</w:t>
             </w:r>
           </w:p>
         </w:tc>
@@ -2317,15 +2399,23 @@
                 <w:b/>
                 <w:bCs/>
               </w:rPr>
-              <w:t>11</w:t>
-            </w:r>
-            <w:r>
-              <w:rPr>
-                <w:rFonts w:ascii="Arial" w:hAnsi="Arial" w:cs="Arial"/>
-                <w:b/>
-                <w:bCs/>
-              </w:rPr>
-              <w:t>%</w:t>
+              <w:t>${cm_3</w:t>
+            </w:r>
+            <w:r>
+              <w:rPr>
+                <w:rFonts w:ascii="Arial" w:hAnsi="Arial" w:cs="Arial"/>
+                <w:b/>
+                <w:bCs/>
+              </w:rPr>
+              <w:t>b</w:t>
+            </w:r>
+            <w:r>
+              <w:rPr>
+                <w:rFonts w:ascii="Arial" w:hAnsi="Arial" w:cs="Arial"/>
+                <w:b/>
+                <w:bCs/>
+              </w:rPr>
+              <w:t>_pos}%</w:t>
             </w:r>
           </w:p>
         </w:tc>
@@ -2543,7 +2633,39 @@
                 <w:b/>
                 <w:bCs/>
               </w:rPr>
-              <w:t>N/A</w:t>
+              <w:t>${cm_3</w:t>
+            </w:r>
+            <w:r>
+              <w:rPr>
+                <w:rFonts w:ascii="Arial" w:hAnsi="Arial" w:cs="Arial"/>
+                <w:b/>
+                <w:bCs/>
+              </w:rPr>
+              <w:t>c</w:t>
+            </w:r>
+            <w:r>
+              <w:rPr>
+                <w:rFonts w:ascii="Arial" w:hAnsi="Arial" w:cs="Arial"/>
+                <w:b/>
+                <w:bCs/>
+              </w:rPr>
+              <w:t>_</w:t>
+            </w:r>
+            <w:r>
+              <w:rPr>
+                <w:rFonts w:ascii="Arial" w:hAnsi="Arial" w:cs="Arial"/>
+                <w:b/>
+                <w:bCs/>
+              </w:rPr>
+              <w:t>mil</w:t>
+            </w:r>
+            <w:r>
+              <w:rPr>
+                <w:rFonts w:ascii="Arial" w:hAnsi="Arial" w:cs="Arial"/>
+                <w:b/>
+                <w:bCs/>
+              </w:rPr>
+              <w:t>}%</w:t>
             </w:r>
           </w:p>
         </w:tc>
@@ -2648,7 +2770,39 @@
                 <w:b/>
                 <w:bCs/>
               </w:rPr>
-              <w:t>N/A</w:t>
+              <w:t>${cm_3</w:t>
+            </w:r>
+            <w:r>
+              <w:rPr>
+                <w:rFonts w:ascii="Arial" w:hAnsi="Arial" w:cs="Arial"/>
+                <w:b/>
+                <w:bCs/>
+              </w:rPr>
+              <w:t>c</w:t>
+            </w:r>
+            <w:r>
+              <w:rPr>
+                <w:rFonts w:ascii="Arial" w:hAnsi="Arial" w:cs="Arial"/>
+                <w:b/>
+                <w:bCs/>
+              </w:rPr>
+              <w:t>_m</w:t>
+            </w:r>
+            <w:r>
+              <w:rPr>
+                <w:rFonts w:ascii="Arial" w:hAnsi="Arial" w:cs="Arial"/>
+                <w:b/>
+                <w:bCs/>
+              </w:rPr>
+              <w:t>od</w:t>
+            </w:r>
+            <w:r>
+              <w:rPr>
+                <w:rFonts w:ascii="Arial" w:hAnsi="Arial" w:cs="Arial"/>
+                <w:b/>
+                <w:bCs/>
+              </w:rPr>
+              <w:t>}%</w:t>
             </w:r>
           </w:p>
         </w:tc>
@@ -2753,7 +2907,39 @@
                 <w:b/>
                 <w:bCs/>
               </w:rPr>
-              <w:t>N/A</w:t>
+              <w:t>${cm_3</w:t>
+            </w:r>
+            <w:r>
+              <w:rPr>
+                <w:rFonts w:ascii="Arial" w:hAnsi="Arial" w:cs="Arial"/>
+                <w:b/>
+                <w:bCs/>
+              </w:rPr>
+              <w:t>c</w:t>
+            </w:r>
+            <w:r>
+              <w:rPr>
+                <w:rFonts w:ascii="Arial" w:hAnsi="Arial" w:cs="Arial"/>
+                <w:b/>
+                <w:bCs/>
+              </w:rPr>
+              <w:t>_</w:t>
+            </w:r>
+            <w:r>
+              <w:rPr>
+                <w:rFonts w:ascii="Arial" w:hAnsi="Arial" w:cs="Arial"/>
+                <w:b/>
+                <w:bCs/>
+              </w:rPr>
+              <w:t>sev</w:t>
+            </w:r>
+            <w:r>
+              <w:rPr>
+                <w:rFonts w:ascii="Arial" w:hAnsi="Arial" w:cs="Arial"/>
+                <w:b/>
+                <w:bCs/>
+              </w:rPr>
+              <w:t>}%</w:t>
             </w:r>
           </w:p>
         </w:tc>
@@ -2858,7 +3044,39 @@
                 <w:b/>
                 <w:bCs/>
               </w:rPr>
-              <w:t>N/A</w:t>
+              <w:t>${cm_3</w:t>
+            </w:r>
+            <w:r>
+              <w:rPr>
+                <w:rFonts w:ascii="Arial" w:hAnsi="Arial" w:cs="Arial"/>
+                <w:b/>
+                <w:bCs/>
+              </w:rPr>
+              <w:t>c</w:t>
+            </w:r>
+            <w:r>
+              <w:rPr>
+                <w:rFonts w:ascii="Arial" w:hAnsi="Arial" w:cs="Arial"/>
+                <w:b/>
+                <w:bCs/>
+              </w:rPr>
+              <w:t>_</w:t>
+            </w:r>
+            <w:r>
+              <w:rPr>
+                <w:rFonts w:ascii="Arial" w:hAnsi="Arial" w:cs="Arial"/>
+                <w:b/>
+                <w:bCs/>
+              </w:rPr>
+              <w:t>cri</w:t>
+            </w:r>
+            <w:r>
+              <w:rPr>
+                <w:rFonts w:ascii="Arial" w:hAnsi="Arial" w:cs="Arial"/>
+                <w:b/>
+                <w:bCs/>
+              </w:rPr>
+              <w:t>}%</w:t>
             </w:r>
           </w:p>
         </w:tc>
@@ -3345,8 +3563,15 @@
             <w:r>
               <w:rPr>
                 <w:rFonts w:ascii="Arial" w:hAnsi="Arial" w:cs="Arial"/>
-              </w:rPr>
-              <w:t xml:space="preserve">  on the </w:t>
+                <w:b/>
+              </w:rPr>
+              <w:t xml:space="preserve"> </w:t>
+            </w:r>
+            <w:r>
+              <w:rPr>
+                <w:rFonts w:ascii="Arial" w:hAnsi="Arial" w:cs="Arial"/>
+              </w:rPr>
+              <w:t xml:space="preserve">on the </w:t>
             </w:r>
             <w:r>
               <w:rPr>
@@ -3434,6 +3659,12 @@
                 <w:rFonts w:ascii="Arial" w:hAnsi="Arial" w:cs="Arial"/>
               </w:rPr>
               <w:t>1.B</w:t>
+            </w:r>
+            <w:r>
+              <w:rPr>
+                <w:rFonts w:ascii="Arial" w:hAnsi="Arial" w:cs="Arial"/>
+              </w:rPr>
+              <w:t xml:space="preserve">. </w:t>
             </w:r>
             <w:r>
               <w:rPr>
@@ -4154,11 +4385,11 @@
         <w:tblLook w:val="04A0" w:firstRow="1" w:lastRow="0" w:firstColumn="1" w:lastColumn="0" w:noHBand="0" w:noVBand="1"/>
       </w:tblPr>
       <w:tblGrid>
-        <w:gridCol w:w="5623"/>
+        <w:gridCol w:w="5665"/>
         <w:gridCol w:w="1297"/>
-        <w:gridCol w:w="261"/>
-        <w:gridCol w:w="1029"/>
-        <w:gridCol w:w="1708"/>
+        <w:gridCol w:w="263"/>
+        <w:gridCol w:w="1035"/>
+        <w:gridCol w:w="1658"/>
       </w:tblGrid>
       <w:tr>
         <w:trPr>
@@ -4300,7 +4531,7 @@
                 <w:color w:val="000000"/>
                 <w:lang w:eastAsia="en-PH"/>
               </w:rPr>
-              <w:t>${{CT</w:t>
+              <w:t>${CT</w:t>
             </w:r>
             <w:r>
               <w:rPr>
@@ -4340,7 +4571,7 @@
                 <w:color w:val="000000"/>
                 <w:lang w:eastAsia="en-PH"/>
               </w:rPr>
-              <w:t>}}</w:t>
+              <w:t>}</w:t>
             </w:r>
           </w:p>
         </w:tc>
@@ -4426,7 +4657,7 @@
                 <w:color w:val="000000"/>
                 <w:lang w:eastAsia="en-PH"/>
               </w:rPr>
-              <w:t>${{CT</w:t>
+              <w:t>${CT</w:t>
             </w:r>
             <w:r>
               <w:rPr>
@@ -4446,7 +4677,7 @@
                 <w:color w:val="000000"/>
                 <w:lang w:eastAsia="en-PH"/>
               </w:rPr>
-              <w:t>_PER}}</w:t>
+              <w:t>_PER}</w:t>
             </w:r>
           </w:p>
         </w:tc>
@@ -4521,7 +4752,7 @@
                 <w:color w:val="000000"/>
                 <w:lang w:eastAsia="en-PH"/>
               </w:rPr>
-              <w:t>${{CT</w:t>
+              <w:t>${CT</w:t>
             </w:r>
             <w:r>
               <w:rPr>
@@ -4561,7 +4792,7 @@
                 <w:color w:val="000000"/>
                 <w:lang w:eastAsia="en-PH"/>
               </w:rPr>
-              <w:t>}}</w:t>
+              <w:t>}</w:t>
             </w:r>
           </w:p>
         </w:tc>
@@ -4671,7 +4902,7 @@
                 <w:color w:val="000000"/>
                 <w:lang w:eastAsia="en-PH"/>
               </w:rPr>
-              <w:t>Number of  Close Contacts Traced and Assessed</w:t>
+              <w:t>Number of Close Contacts Traced and Assessed</w:t>
             </w:r>
           </w:p>
         </w:tc>
@@ -4716,7 +4947,7 @@
                 <w:color w:val="000000"/>
                 <w:lang w:eastAsia="en-PH"/>
               </w:rPr>
-              <w:t>${{CTB_A}}</w:t>
+              <w:t>${CTB_A}</w:t>
             </w:r>
           </w:p>
         </w:tc>
@@ -4770,7 +5001,7 @@
                 <w:color w:val="000000"/>
                 <w:lang w:eastAsia="en-PH"/>
               </w:rPr>
-              <w:t>${{CTB_RAT}}</w:t>
+              <w:t>${CTB_RAT}</w:t>
             </w:r>
           </w:p>
         </w:tc>
@@ -4851,27 +5082,7 @@
                 <w:color w:val="000000"/>
                 <w:lang w:eastAsia="en-PH"/>
               </w:rPr>
-              <w:t>${{CTB_</w:t>
-            </w:r>
-            <w:r>
-              <w:rPr>
-                <w:rFonts w:ascii="Arial" w:eastAsia="Times New Roman" w:hAnsi="Arial" w:cs="Arial"/>
-                <w:b/>
-                <w:bCs/>
-                <w:color w:val="000000"/>
-                <w:lang w:eastAsia="en-PH"/>
-              </w:rPr>
-              <w:t>B</w:t>
-            </w:r>
-            <w:r>
-              <w:rPr>
-                <w:rFonts w:ascii="Arial" w:eastAsia="Times New Roman" w:hAnsi="Arial" w:cs="Arial"/>
-                <w:b/>
-                <w:bCs/>
-                <w:color w:val="000000"/>
-                <w:lang w:eastAsia="en-PH"/>
-              </w:rPr>
-              <w:t>}}</w:t>
+              <w:t>${CTB_B}</w:t>
             </w:r>
           </w:p>
           <w:p>
@@ -5062,7 +5273,7 @@
                 <w:sz w:val="32"/>
                 <w:lang w:eastAsia="en-PH"/>
               </w:rPr>
-              <w:t>733</w:t>
+              <w:t>651</w:t>
             </w:r>
           </w:p>
         </w:tc>
@@ -5099,7 +5310,25 @@
                 <w:color w:val="000000"/>
                 <w:lang w:eastAsia="en-PH"/>
               </w:rPr>
-              <w:t>Number of Contact Tracing Personnel in the LGU(hired, designated, or detailed)</w:t>
+              <w:t>Number of Contact Tracing Personnel in the LGU</w:t>
+            </w:r>
+            <w:r>
+              <w:rPr>
+                <w:rFonts w:ascii="Arial" w:eastAsia="Times New Roman" w:hAnsi="Arial" w:cs="Arial"/>
+                <w:b/>
+                <w:color w:val="000000"/>
+                <w:lang w:eastAsia="en-PH"/>
+              </w:rPr>
+              <w:t xml:space="preserve"> </w:t>
+            </w:r>
+            <w:r>
+              <w:rPr>
+                <w:rFonts w:ascii="Arial" w:eastAsia="Times New Roman" w:hAnsi="Arial" w:cs="Arial"/>
+                <w:b/>
+                <w:color w:val="000000"/>
+                <w:lang w:eastAsia="en-PH"/>
+              </w:rPr>
+              <w:t>(hired, designated, or detailed)</w:t>
             </w:r>
           </w:p>
         </w:tc>
@@ -5452,7 +5681,25 @@
                 <w:color w:val="000000"/>
                 <w:lang w:eastAsia="en-PH"/>
               </w:rPr>
-              <w:t>Number of Contact Tracing Personnel in the LGU(hired, designated, or detailed)</w:t>
+              <w:t>Number of Contact Tracing Personnel in the LGU</w:t>
+            </w:r>
+            <w:r>
+              <w:rPr>
+                <w:rFonts w:ascii="Arial" w:eastAsia="Times New Roman" w:hAnsi="Arial" w:cs="Arial"/>
+                <w:b/>
+                <w:color w:val="000000"/>
+                <w:lang w:eastAsia="en-PH"/>
+              </w:rPr>
+              <w:t xml:space="preserve"> </w:t>
+            </w:r>
+            <w:r>
+              <w:rPr>
+                <w:rFonts w:ascii="Arial" w:eastAsia="Times New Roman" w:hAnsi="Arial" w:cs="Arial"/>
+                <w:b/>
+                <w:color w:val="000000"/>
+                <w:lang w:eastAsia="en-PH"/>
+              </w:rPr>
+              <w:t>(hired, designated, or detailed)</w:t>
             </w:r>
           </w:p>
         </w:tc>
@@ -6435,23 +6682,7 @@
                 <w:b/>
                 <w:bCs/>
               </w:rPr>
-              <w:t>_</w:t>
-            </w:r>
-            <w:r>
-              <w:rPr>
-                <w:rFonts w:ascii="Arial" w:hAnsi="Arial" w:cs="Arial"/>
-                <w:b/>
-                <w:bCs/>
-              </w:rPr>
-              <w:t>HQ</w:t>
-            </w:r>
-            <w:r>
-              <w:rPr>
-                <w:rFonts w:ascii="Arial" w:hAnsi="Arial" w:cs="Arial"/>
-                <w:b/>
-                <w:bCs/>
-              </w:rPr>
-              <w:t>}</w:t>
+              <w:t>_HQ}</w:t>
             </w:r>
           </w:p>
         </w:tc>
@@ -6499,23 +6730,7 @@
                 <w:b/>
                 <w:bCs/>
               </w:rPr>
-              <w:t>${T1_</w:t>
-            </w:r>
-            <w:r>
-              <w:rPr>
-                <w:rFonts w:ascii="Arial" w:hAnsi="Arial" w:cs="Arial"/>
-                <w:b/>
-                <w:bCs/>
-              </w:rPr>
-              <w:t>HS</w:t>
-            </w:r>
-            <w:r>
-              <w:rPr>
-                <w:rFonts w:ascii="Arial" w:hAnsi="Arial" w:cs="Arial"/>
-                <w:b/>
-                <w:bCs/>
-              </w:rPr>
-              <w:t>}</w:t>
+              <w:t>${T1_HS}</w:t>
             </w:r>
           </w:p>
         </w:tc>
@@ -6570,6 +6785,33 @@
                 <w:b/>
                 <w:bCs/>
               </w:rPr>
+              <w:t>${T2_T}</w:t>
+            </w:r>
+          </w:p>
+        </w:tc>
+        <w:tc>
+          <w:tcPr>
+            <w:tcW w:w="1628" w:type="dxa"/>
+            <w:tcBorders>
+              <w:left w:val="single" w:sz="12" w:space="0" w:color="auto"/>
+            </w:tcBorders>
+          </w:tcPr>
+          <w:p>
+            <w:pPr>
+              <w:spacing w:line="360" w:lineRule="auto"/>
+              <w:jc w:val="center"/>
+              <w:rPr>
+                <w:rFonts w:ascii="Arial" w:hAnsi="Arial" w:cs="Arial"/>
+                <w:b/>
+                <w:bCs/>
+              </w:rPr>
+            </w:pPr>
+            <w:r>
+              <w:rPr>
+                <w:rFonts w:ascii="Arial" w:hAnsi="Arial" w:cs="Arial"/>
+                <w:b/>
+                <w:bCs/>
+              </w:rPr>
               <w:t>${T</w:t>
             </w:r>
             <w:r>
@@ -6586,16 +6828,13 @@
                 <w:b/>
                 <w:bCs/>
               </w:rPr>
-              <w:t>_T}</w:t>
+              <w:t>_HQ}</w:t>
             </w:r>
           </w:p>
         </w:tc>
         <w:tc>
           <w:tcPr>
             <w:tcW w:w="1628" w:type="dxa"/>
-            <w:tcBorders>
-              <w:left w:val="single" w:sz="12" w:space="0" w:color="auto"/>
-            </w:tcBorders>
           </w:tcPr>
           <w:p>
             <w:pPr>
@@ -6629,7 +6868,7 @@
                 <w:b/>
                 <w:bCs/>
               </w:rPr>
-              <w:t>_HQ}</w:t>
+              <w:t>_TF}</w:t>
             </w:r>
           </w:p>
         </w:tc>
@@ -6653,63 +6892,7 @@
                 <w:b/>
                 <w:bCs/>
               </w:rPr>
-              <w:t>${T</w:t>
-            </w:r>
-            <w:r>
-              <w:rPr>
-                <w:rFonts w:ascii="Arial" w:hAnsi="Arial" w:cs="Arial"/>
-                <w:b/>
-                <w:bCs/>
-              </w:rPr>
-              <w:t>2</w:t>
-            </w:r>
-            <w:r>
-              <w:rPr>
-                <w:rFonts w:ascii="Arial" w:hAnsi="Arial" w:cs="Arial"/>
-                <w:b/>
-                <w:bCs/>
-              </w:rPr>
-              <w:t>_TF}</w:t>
-            </w:r>
-          </w:p>
-        </w:tc>
-        <w:tc>
-          <w:tcPr>
-            <w:tcW w:w="1628" w:type="dxa"/>
-          </w:tcPr>
-          <w:p>
-            <w:pPr>
-              <w:spacing w:line="360" w:lineRule="auto"/>
-              <w:jc w:val="center"/>
-              <w:rPr>
-                <w:rFonts w:ascii="Arial" w:hAnsi="Arial" w:cs="Arial"/>
-                <w:b/>
-                <w:bCs/>
-              </w:rPr>
-            </w:pPr>
-            <w:r>
-              <w:rPr>
-                <w:rFonts w:ascii="Arial" w:hAnsi="Arial" w:cs="Arial"/>
-                <w:b/>
-                <w:bCs/>
-              </w:rPr>
-              <w:t>${T</w:t>
-            </w:r>
-            <w:r>
-              <w:rPr>
-                <w:rFonts w:ascii="Arial" w:hAnsi="Arial" w:cs="Arial"/>
-                <w:b/>
-                <w:bCs/>
-              </w:rPr>
-              <w:t>2</w:t>
-            </w:r>
-            <w:r>
-              <w:rPr>
-                <w:rFonts w:ascii="Arial" w:hAnsi="Arial" w:cs="Arial"/>
-                <w:b/>
-                <w:bCs/>
-              </w:rPr>
-              <w:t>_HS}</w:t>
+              <w:t>${T2_HS}</w:t>
             </w:r>
           </w:p>
         </w:tc>
@@ -6764,6 +6947,33 @@
                 <w:b/>
                 <w:bCs/>
               </w:rPr>
+              <w:t>${T3_T}</w:t>
+            </w:r>
+          </w:p>
+        </w:tc>
+        <w:tc>
+          <w:tcPr>
+            <w:tcW w:w="1628" w:type="dxa"/>
+            <w:tcBorders>
+              <w:left w:val="single" w:sz="12" w:space="0" w:color="auto"/>
+            </w:tcBorders>
+          </w:tcPr>
+          <w:p>
+            <w:pPr>
+              <w:spacing w:line="360" w:lineRule="auto"/>
+              <w:jc w:val="center"/>
+              <w:rPr>
+                <w:rFonts w:ascii="Arial" w:hAnsi="Arial" w:cs="Arial"/>
+                <w:b/>
+                <w:bCs/>
+              </w:rPr>
+            </w:pPr>
+            <w:r>
+              <w:rPr>
+                <w:rFonts w:ascii="Arial" w:hAnsi="Arial" w:cs="Arial"/>
+                <w:b/>
+                <w:bCs/>
+              </w:rPr>
               <w:t>${T</w:t>
             </w:r>
             <w:r>
@@ -6780,16 +6990,13 @@
                 <w:b/>
                 <w:bCs/>
               </w:rPr>
-              <w:t>_T}</w:t>
+              <w:t>_HQ}</w:t>
             </w:r>
           </w:p>
         </w:tc>
         <w:tc>
           <w:tcPr>
             <w:tcW w:w="1628" w:type="dxa"/>
-            <w:tcBorders>
-              <w:left w:val="single" w:sz="12" w:space="0" w:color="auto"/>
-            </w:tcBorders>
           </w:tcPr>
           <w:p>
             <w:pPr>
@@ -6823,7 +7030,7 @@
                 <w:b/>
                 <w:bCs/>
               </w:rPr>
-              <w:t>_HQ}</w:t>
+              <w:t>_TF}</w:t>
             </w:r>
           </w:p>
         </w:tc>
@@ -6847,63 +7054,7 @@
                 <w:b/>
                 <w:bCs/>
               </w:rPr>
-              <w:t>${T</w:t>
-            </w:r>
-            <w:r>
-              <w:rPr>
-                <w:rFonts w:ascii="Arial" w:hAnsi="Arial" w:cs="Arial"/>
-                <w:b/>
-                <w:bCs/>
-              </w:rPr>
-              <w:t>3</w:t>
-            </w:r>
-            <w:r>
-              <w:rPr>
-                <w:rFonts w:ascii="Arial" w:hAnsi="Arial" w:cs="Arial"/>
-                <w:b/>
-                <w:bCs/>
-              </w:rPr>
-              <w:t>_TF}</w:t>
-            </w:r>
-          </w:p>
-        </w:tc>
-        <w:tc>
-          <w:tcPr>
-            <w:tcW w:w="1628" w:type="dxa"/>
-          </w:tcPr>
-          <w:p>
-            <w:pPr>
-              <w:spacing w:line="360" w:lineRule="auto"/>
-              <w:jc w:val="center"/>
-              <w:rPr>
-                <w:rFonts w:ascii="Arial" w:hAnsi="Arial" w:cs="Arial"/>
-                <w:b/>
-                <w:bCs/>
-              </w:rPr>
-            </w:pPr>
-            <w:r>
-              <w:rPr>
-                <w:rFonts w:ascii="Arial" w:hAnsi="Arial" w:cs="Arial"/>
-                <w:b/>
-                <w:bCs/>
-              </w:rPr>
-              <w:t>${T</w:t>
-            </w:r>
-            <w:r>
-              <w:rPr>
-                <w:rFonts w:ascii="Arial" w:hAnsi="Arial" w:cs="Arial"/>
-                <w:b/>
-                <w:bCs/>
-              </w:rPr>
-              <w:t>3</w:t>
-            </w:r>
-            <w:r>
-              <w:rPr>
-                <w:rFonts w:ascii="Arial" w:hAnsi="Arial" w:cs="Arial"/>
-                <w:b/>
-                <w:bCs/>
-              </w:rPr>
-              <w:t>_HS}</w:t>
+              <w:t>${T3_HS}</w:t>
             </w:r>
           </w:p>
         </w:tc>
@@ -6959,6 +7110,33 @@
                 <w:b/>
                 <w:bCs/>
               </w:rPr>
+              <w:t>${T4_T}</w:t>
+            </w:r>
+          </w:p>
+        </w:tc>
+        <w:tc>
+          <w:tcPr>
+            <w:tcW w:w="1628" w:type="dxa"/>
+            <w:tcBorders>
+              <w:left w:val="single" w:sz="12" w:space="0" w:color="auto"/>
+            </w:tcBorders>
+          </w:tcPr>
+          <w:p>
+            <w:pPr>
+              <w:spacing w:line="360" w:lineRule="auto"/>
+              <w:jc w:val="center"/>
+              <w:rPr>
+                <w:rFonts w:ascii="Arial" w:hAnsi="Arial" w:cs="Arial"/>
+                <w:b/>
+                <w:bCs/>
+              </w:rPr>
+            </w:pPr>
+            <w:r>
+              <w:rPr>
+                <w:rFonts w:ascii="Arial" w:hAnsi="Arial" w:cs="Arial"/>
+                <w:b/>
+                <w:bCs/>
+              </w:rPr>
               <w:t>${T</w:t>
             </w:r>
             <w:r>
@@ -6975,16 +7153,13 @@
                 <w:b/>
                 <w:bCs/>
               </w:rPr>
-              <w:t>_T}</w:t>
+              <w:t>_HQ}</w:t>
             </w:r>
           </w:p>
         </w:tc>
         <w:tc>
           <w:tcPr>
             <w:tcW w:w="1628" w:type="dxa"/>
-            <w:tcBorders>
-              <w:left w:val="single" w:sz="12" w:space="0" w:color="auto"/>
-            </w:tcBorders>
           </w:tcPr>
           <w:p>
             <w:pPr>
@@ -7018,7 +7193,7 @@
                 <w:b/>
                 <w:bCs/>
               </w:rPr>
-              <w:t>_HQ}</w:t>
+              <w:t>_TF}</w:t>
             </w:r>
           </w:p>
         </w:tc>
@@ -7042,63 +7217,7 @@
                 <w:b/>
                 <w:bCs/>
               </w:rPr>
-              <w:t>${T</w:t>
-            </w:r>
-            <w:r>
-              <w:rPr>
-                <w:rFonts w:ascii="Arial" w:hAnsi="Arial" w:cs="Arial"/>
-                <w:b/>
-                <w:bCs/>
-              </w:rPr>
-              <w:t>4</w:t>
-            </w:r>
-            <w:r>
-              <w:rPr>
-                <w:rFonts w:ascii="Arial" w:hAnsi="Arial" w:cs="Arial"/>
-                <w:b/>
-                <w:bCs/>
-              </w:rPr>
-              <w:t>_TF}</w:t>
-            </w:r>
-          </w:p>
-        </w:tc>
-        <w:tc>
-          <w:tcPr>
-            <w:tcW w:w="1628" w:type="dxa"/>
-          </w:tcPr>
-          <w:p>
-            <w:pPr>
-              <w:spacing w:line="360" w:lineRule="auto"/>
-              <w:jc w:val="center"/>
-              <w:rPr>
-                <w:rFonts w:ascii="Arial" w:hAnsi="Arial" w:cs="Arial"/>
-                <w:b/>
-                <w:bCs/>
-              </w:rPr>
-            </w:pPr>
-            <w:r>
-              <w:rPr>
-                <w:rFonts w:ascii="Arial" w:hAnsi="Arial" w:cs="Arial"/>
-                <w:b/>
-                <w:bCs/>
-              </w:rPr>
-              <w:t>${T</w:t>
-            </w:r>
-            <w:r>
-              <w:rPr>
-                <w:rFonts w:ascii="Arial" w:hAnsi="Arial" w:cs="Arial"/>
-                <w:b/>
-                <w:bCs/>
-              </w:rPr>
-              <w:t>4</w:t>
-            </w:r>
-            <w:r>
-              <w:rPr>
-                <w:rFonts w:ascii="Arial" w:hAnsi="Arial" w:cs="Arial"/>
-                <w:b/>
-                <w:bCs/>
-              </w:rPr>
-              <w:t>_HS}</w:t>
+              <w:t>${T4_HS}</w:t>
             </w:r>
           </w:p>
         </w:tc>
@@ -7158,6 +7277,33 @@
                 <w:b/>
                 <w:bCs/>
               </w:rPr>
+              <w:t>${T5_T}</w:t>
+            </w:r>
+          </w:p>
+        </w:tc>
+        <w:tc>
+          <w:tcPr>
+            <w:tcW w:w="1628" w:type="dxa"/>
+            <w:tcBorders>
+              <w:left w:val="single" w:sz="12" w:space="0" w:color="auto"/>
+            </w:tcBorders>
+          </w:tcPr>
+          <w:p>
+            <w:pPr>
+              <w:spacing w:line="360" w:lineRule="auto"/>
+              <w:jc w:val="center"/>
+              <w:rPr>
+                <w:rFonts w:ascii="Arial" w:hAnsi="Arial" w:cs="Arial"/>
+                <w:b/>
+                <w:bCs/>
+              </w:rPr>
+            </w:pPr>
+            <w:r>
+              <w:rPr>
+                <w:rFonts w:ascii="Arial" w:hAnsi="Arial" w:cs="Arial"/>
+                <w:b/>
+                <w:bCs/>
+              </w:rPr>
               <w:t>${T</w:t>
             </w:r>
             <w:r>
@@ -7174,16 +7320,13 @@
                 <w:b/>
                 <w:bCs/>
               </w:rPr>
-              <w:t>_T}</w:t>
+              <w:t>_HQ}</w:t>
             </w:r>
           </w:p>
         </w:tc>
         <w:tc>
           <w:tcPr>
             <w:tcW w:w="1628" w:type="dxa"/>
-            <w:tcBorders>
-              <w:left w:val="single" w:sz="12" w:space="0" w:color="auto"/>
-            </w:tcBorders>
           </w:tcPr>
           <w:p>
             <w:pPr>
@@ -7217,7 +7360,7 @@
                 <w:b/>
                 <w:bCs/>
               </w:rPr>
-              <w:t>_HQ}</w:t>
+              <w:t>_TF}</w:t>
             </w:r>
           </w:p>
         </w:tc>
@@ -7241,63 +7384,7 @@
                 <w:b/>
                 <w:bCs/>
               </w:rPr>
-              <w:t>${T</w:t>
-            </w:r>
-            <w:r>
-              <w:rPr>
-                <w:rFonts w:ascii="Arial" w:hAnsi="Arial" w:cs="Arial"/>
-                <w:b/>
-                <w:bCs/>
-              </w:rPr>
-              <w:t>5</w:t>
-            </w:r>
-            <w:r>
-              <w:rPr>
-                <w:rFonts w:ascii="Arial" w:hAnsi="Arial" w:cs="Arial"/>
-                <w:b/>
-                <w:bCs/>
-              </w:rPr>
-              <w:t>_TF}</w:t>
-            </w:r>
-          </w:p>
-        </w:tc>
-        <w:tc>
-          <w:tcPr>
-            <w:tcW w:w="1628" w:type="dxa"/>
-          </w:tcPr>
-          <w:p>
-            <w:pPr>
-              <w:spacing w:line="360" w:lineRule="auto"/>
-              <w:jc w:val="center"/>
-              <w:rPr>
-                <w:rFonts w:ascii="Arial" w:hAnsi="Arial" w:cs="Arial"/>
-                <w:b/>
-                <w:bCs/>
-              </w:rPr>
-            </w:pPr>
-            <w:r>
-              <w:rPr>
-                <w:rFonts w:ascii="Arial" w:hAnsi="Arial" w:cs="Arial"/>
-                <w:b/>
-                <w:bCs/>
-              </w:rPr>
-              <w:t>${T</w:t>
-            </w:r>
-            <w:r>
-              <w:rPr>
-                <w:rFonts w:ascii="Arial" w:hAnsi="Arial" w:cs="Arial"/>
-                <w:b/>
-                <w:bCs/>
-              </w:rPr>
-              <w:t>5</w:t>
-            </w:r>
-            <w:r>
-              <w:rPr>
-                <w:rFonts w:ascii="Arial" w:hAnsi="Arial" w:cs="Arial"/>
-                <w:b/>
-                <w:bCs/>
-              </w:rPr>
-              <w:t>_HS}</w:t>
+              <w:t>${T5_HS}</w:t>
             </w:r>
           </w:p>
         </w:tc>
@@ -7356,6 +7443,33 @@
                 <w:b/>
                 <w:bCs/>
               </w:rPr>
+              <w:t>${T6_T}</w:t>
+            </w:r>
+          </w:p>
+        </w:tc>
+        <w:tc>
+          <w:tcPr>
+            <w:tcW w:w="1628" w:type="dxa"/>
+            <w:tcBorders>
+              <w:left w:val="single" w:sz="12" w:space="0" w:color="auto"/>
+            </w:tcBorders>
+          </w:tcPr>
+          <w:p>
+            <w:pPr>
+              <w:spacing w:line="360" w:lineRule="auto"/>
+              <w:jc w:val="center"/>
+              <w:rPr>
+                <w:rFonts w:ascii="Arial" w:hAnsi="Arial" w:cs="Arial"/>
+                <w:b/>
+                <w:bCs/>
+              </w:rPr>
+            </w:pPr>
+            <w:r>
+              <w:rPr>
+                <w:rFonts w:ascii="Arial" w:hAnsi="Arial" w:cs="Arial"/>
+                <w:b/>
+                <w:bCs/>
+              </w:rPr>
               <w:t>${T</w:t>
             </w:r>
             <w:r>
@@ -7372,16 +7486,13 @@
                 <w:b/>
                 <w:bCs/>
               </w:rPr>
-              <w:t>_T}</w:t>
+              <w:t>_HQ}</w:t>
             </w:r>
           </w:p>
         </w:tc>
         <w:tc>
           <w:tcPr>
             <w:tcW w:w="1628" w:type="dxa"/>
-            <w:tcBorders>
-              <w:left w:val="single" w:sz="12" w:space="0" w:color="auto"/>
-            </w:tcBorders>
           </w:tcPr>
           <w:p>
             <w:pPr>
@@ -7415,7 +7526,7 @@
                 <w:b/>
                 <w:bCs/>
               </w:rPr>
-              <w:t>_HQ}</w:t>
+              <w:t>_TF}</w:t>
             </w:r>
           </w:p>
         </w:tc>
@@ -7439,63 +7550,7 @@
                 <w:b/>
                 <w:bCs/>
               </w:rPr>
-              <w:t>${T</w:t>
-            </w:r>
-            <w:r>
-              <w:rPr>
-                <w:rFonts w:ascii="Arial" w:hAnsi="Arial" w:cs="Arial"/>
-                <w:b/>
-                <w:bCs/>
-              </w:rPr>
-              <w:t>6</w:t>
-            </w:r>
-            <w:r>
-              <w:rPr>
-                <w:rFonts w:ascii="Arial" w:hAnsi="Arial" w:cs="Arial"/>
-                <w:b/>
-                <w:bCs/>
-              </w:rPr>
-              <w:t>_TF}</w:t>
-            </w:r>
-          </w:p>
-        </w:tc>
-        <w:tc>
-          <w:tcPr>
-            <w:tcW w:w="1628" w:type="dxa"/>
-          </w:tcPr>
-          <w:p>
-            <w:pPr>
-              <w:spacing w:line="360" w:lineRule="auto"/>
-              <w:jc w:val="center"/>
-              <w:rPr>
-                <w:rFonts w:ascii="Arial" w:hAnsi="Arial" w:cs="Arial"/>
-                <w:b/>
-                <w:bCs/>
-              </w:rPr>
-            </w:pPr>
-            <w:r>
-              <w:rPr>
-                <w:rFonts w:ascii="Arial" w:hAnsi="Arial" w:cs="Arial"/>
-                <w:b/>
-                <w:bCs/>
-              </w:rPr>
-              <w:t>${T</w:t>
-            </w:r>
-            <w:r>
-              <w:rPr>
-                <w:rFonts w:ascii="Arial" w:hAnsi="Arial" w:cs="Arial"/>
-                <w:b/>
-                <w:bCs/>
-              </w:rPr>
-              <w:t>6</w:t>
-            </w:r>
-            <w:r>
-              <w:rPr>
-                <w:rFonts w:ascii="Arial" w:hAnsi="Arial" w:cs="Arial"/>
-                <w:b/>
-                <w:bCs/>
-              </w:rPr>
-              <w:t>_HS}</w:t>
+              <w:t>${T6_HS}</w:t>
             </w:r>
           </w:p>
         </w:tc>
@@ -7554,6 +7609,33 @@
                 <w:b/>
                 <w:bCs/>
               </w:rPr>
+              <w:t>${T7_T}</w:t>
+            </w:r>
+          </w:p>
+        </w:tc>
+        <w:tc>
+          <w:tcPr>
+            <w:tcW w:w="1628" w:type="dxa"/>
+            <w:tcBorders>
+              <w:left w:val="single" w:sz="12" w:space="0" w:color="auto"/>
+            </w:tcBorders>
+          </w:tcPr>
+          <w:p>
+            <w:pPr>
+              <w:spacing w:line="360" w:lineRule="auto"/>
+              <w:jc w:val="center"/>
+              <w:rPr>
+                <w:rFonts w:ascii="Arial" w:hAnsi="Arial" w:cs="Arial"/>
+                <w:b/>
+                <w:bCs/>
+              </w:rPr>
+            </w:pPr>
+            <w:r>
+              <w:rPr>
+                <w:rFonts w:ascii="Arial" w:hAnsi="Arial" w:cs="Arial"/>
+                <w:b/>
+                <w:bCs/>
+              </w:rPr>
               <w:t>${T</w:t>
             </w:r>
             <w:r>
@@ -7570,16 +7652,13 @@
                 <w:b/>
                 <w:bCs/>
               </w:rPr>
-              <w:t>_T}</w:t>
+              <w:t>_HQ}</w:t>
             </w:r>
           </w:p>
         </w:tc>
         <w:tc>
           <w:tcPr>
             <w:tcW w:w="1628" w:type="dxa"/>
-            <w:tcBorders>
-              <w:left w:val="single" w:sz="12" w:space="0" w:color="auto"/>
-            </w:tcBorders>
           </w:tcPr>
           <w:p>
             <w:pPr>
@@ -7613,7 +7692,7 @@
                 <w:b/>
                 <w:bCs/>
               </w:rPr>
-              <w:t>_HQ}</w:t>
+              <w:t>_TF}</w:t>
             </w:r>
           </w:p>
         </w:tc>
@@ -7637,63 +7716,7 @@
                 <w:b/>
                 <w:bCs/>
               </w:rPr>
-              <w:t>${T</w:t>
-            </w:r>
-            <w:r>
-              <w:rPr>
-                <w:rFonts w:ascii="Arial" w:hAnsi="Arial" w:cs="Arial"/>
-                <w:b/>
-                <w:bCs/>
-              </w:rPr>
-              <w:t>7</w:t>
-            </w:r>
-            <w:r>
-              <w:rPr>
-                <w:rFonts w:ascii="Arial" w:hAnsi="Arial" w:cs="Arial"/>
-                <w:b/>
-                <w:bCs/>
-              </w:rPr>
-              <w:t>_TF}</w:t>
-            </w:r>
-          </w:p>
-        </w:tc>
-        <w:tc>
-          <w:tcPr>
-            <w:tcW w:w="1628" w:type="dxa"/>
-          </w:tcPr>
-          <w:p>
-            <w:pPr>
-              <w:spacing w:line="360" w:lineRule="auto"/>
-              <w:jc w:val="center"/>
-              <w:rPr>
-                <w:rFonts w:ascii="Arial" w:hAnsi="Arial" w:cs="Arial"/>
-                <w:b/>
-                <w:bCs/>
-              </w:rPr>
-            </w:pPr>
-            <w:r>
-              <w:rPr>
-                <w:rFonts w:ascii="Arial" w:hAnsi="Arial" w:cs="Arial"/>
-                <w:b/>
-                <w:bCs/>
-              </w:rPr>
-              <w:t>${T</w:t>
-            </w:r>
-            <w:r>
-              <w:rPr>
-                <w:rFonts w:ascii="Arial" w:hAnsi="Arial" w:cs="Arial"/>
-                <w:b/>
-                <w:bCs/>
-              </w:rPr>
-              <w:t>7</w:t>
-            </w:r>
-            <w:r>
-              <w:rPr>
-                <w:rFonts w:ascii="Arial" w:hAnsi="Arial" w:cs="Arial"/>
-                <w:b/>
-                <w:bCs/>
-              </w:rPr>
-              <w:t>_HS}</w:t>
+              <w:t>${T7_HS}</w:t>
             </w:r>
           </w:p>
         </w:tc>
@@ -7752,6 +7775,33 @@
                 <w:b/>
                 <w:bCs/>
               </w:rPr>
+              <w:t>${T8_T}</w:t>
+            </w:r>
+          </w:p>
+        </w:tc>
+        <w:tc>
+          <w:tcPr>
+            <w:tcW w:w="1628" w:type="dxa"/>
+            <w:tcBorders>
+              <w:left w:val="single" w:sz="12" w:space="0" w:color="auto"/>
+            </w:tcBorders>
+          </w:tcPr>
+          <w:p>
+            <w:pPr>
+              <w:spacing w:line="360" w:lineRule="auto"/>
+              <w:jc w:val="center"/>
+              <w:rPr>
+                <w:rFonts w:ascii="Arial" w:hAnsi="Arial" w:cs="Arial"/>
+                <w:b/>
+                <w:bCs/>
+              </w:rPr>
+            </w:pPr>
+            <w:r>
+              <w:rPr>
+                <w:rFonts w:ascii="Arial" w:hAnsi="Arial" w:cs="Arial"/>
+                <w:b/>
+                <w:bCs/>
+              </w:rPr>
               <w:t>${T</w:t>
             </w:r>
             <w:r>
@@ -7768,16 +7818,13 @@
                 <w:b/>
                 <w:bCs/>
               </w:rPr>
-              <w:t>_T}</w:t>
+              <w:t>_HQ}</w:t>
             </w:r>
           </w:p>
         </w:tc>
         <w:tc>
           <w:tcPr>
             <w:tcW w:w="1628" w:type="dxa"/>
-            <w:tcBorders>
-              <w:left w:val="single" w:sz="12" w:space="0" w:color="auto"/>
-            </w:tcBorders>
           </w:tcPr>
           <w:p>
             <w:pPr>
@@ -7811,7 +7858,7 @@
                 <w:b/>
                 <w:bCs/>
               </w:rPr>
-              <w:t>_HQ}</w:t>
+              <w:t>_TF}</w:t>
             </w:r>
           </w:p>
         </w:tc>
@@ -7835,63 +7882,7 @@
                 <w:b/>
                 <w:bCs/>
               </w:rPr>
-              <w:t>${T</w:t>
-            </w:r>
-            <w:r>
-              <w:rPr>
-                <w:rFonts w:ascii="Arial" w:hAnsi="Arial" w:cs="Arial"/>
-                <w:b/>
-                <w:bCs/>
-              </w:rPr>
-              <w:t>8</w:t>
-            </w:r>
-            <w:r>
-              <w:rPr>
-                <w:rFonts w:ascii="Arial" w:hAnsi="Arial" w:cs="Arial"/>
-                <w:b/>
-                <w:bCs/>
-              </w:rPr>
-              <w:t>_TF}</w:t>
-            </w:r>
-          </w:p>
-        </w:tc>
-        <w:tc>
-          <w:tcPr>
-            <w:tcW w:w="1628" w:type="dxa"/>
-          </w:tcPr>
-          <w:p>
-            <w:pPr>
-              <w:spacing w:line="360" w:lineRule="auto"/>
-              <w:jc w:val="center"/>
-              <w:rPr>
-                <w:rFonts w:ascii="Arial" w:hAnsi="Arial" w:cs="Arial"/>
-                <w:b/>
-                <w:bCs/>
-              </w:rPr>
-            </w:pPr>
-            <w:r>
-              <w:rPr>
-                <w:rFonts w:ascii="Arial" w:hAnsi="Arial" w:cs="Arial"/>
-                <w:b/>
-                <w:bCs/>
-              </w:rPr>
-              <w:t>${T</w:t>
-            </w:r>
-            <w:r>
-              <w:rPr>
-                <w:rFonts w:ascii="Arial" w:hAnsi="Arial" w:cs="Arial"/>
-                <w:b/>
-                <w:bCs/>
-              </w:rPr>
-              <w:t>8</w:t>
-            </w:r>
-            <w:r>
-              <w:rPr>
-                <w:rFonts w:ascii="Arial" w:hAnsi="Arial" w:cs="Arial"/>
-                <w:b/>
-                <w:bCs/>
-              </w:rPr>
-              <w:t>_HS}</w:t>
+              <w:t>${T8_HS}</w:t>
             </w:r>
           </w:p>
         </w:tc>
@@ -7951,6 +7942,33 @@
                 <w:b/>
                 <w:bCs/>
               </w:rPr>
+              <w:t>${T9_T}</w:t>
+            </w:r>
+          </w:p>
+        </w:tc>
+        <w:tc>
+          <w:tcPr>
+            <w:tcW w:w="1628" w:type="dxa"/>
+            <w:tcBorders>
+              <w:left w:val="single" w:sz="12" w:space="0" w:color="auto"/>
+            </w:tcBorders>
+          </w:tcPr>
+          <w:p>
+            <w:pPr>
+              <w:spacing w:line="360" w:lineRule="auto"/>
+              <w:jc w:val="center"/>
+              <w:rPr>
+                <w:rFonts w:ascii="Arial" w:hAnsi="Arial" w:cs="Arial"/>
+                <w:b/>
+                <w:bCs/>
+              </w:rPr>
+            </w:pPr>
+            <w:r>
+              <w:rPr>
+                <w:rFonts w:ascii="Arial" w:hAnsi="Arial" w:cs="Arial"/>
+                <w:b/>
+                <w:bCs/>
+              </w:rPr>
               <w:t>${T</w:t>
             </w:r>
             <w:r>
@@ -7967,16 +7985,13 @@
                 <w:b/>
                 <w:bCs/>
               </w:rPr>
-              <w:t>_T}</w:t>
+              <w:t>_HQ}</w:t>
             </w:r>
           </w:p>
         </w:tc>
         <w:tc>
           <w:tcPr>
             <w:tcW w:w="1628" w:type="dxa"/>
-            <w:tcBorders>
-              <w:left w:val="single" w:sz="12" w:space="0" w:color="auto"/>
-            </w:tcBorders>
           </w:tcPr>
           <w:p>
             <w:pPr>
@@ -8010,7 +8025,7 @@
                 <w:b/>
                 <w:bCs/>
               </w:rPr>
-              <w:t>_HQ}</w:t>
+              <w:t>_TF}</w:t>
             </w:r>
           </w:p>
         </w:tc>
@@ -8034,63 +8049,7 @@
                 <w:b/>
                 <w:bCs/>
               </w:rPr>
-              <w:t>${T</w:t>
-            </w:r>
-            <w:r>
-              <w:rPr>
-                <w:rFonts w:ascii="Arial" w:hAnsi="Arial" w:cs="Arial"/>
-                <w:b/>
-                <w:bCs/>
-              </w:rPr>
-              <w:t>9</w:t>
-            </w:r>
-            <w:r>
-              <w:rPr>
-                <w:rFonts w:ascii="Arial" w:hAnsi="Arial" w:cs="Arial"/>
-                <w:b/>
-                <w:bCs/>
-              </w:rPr>
-              <w:t>_TF}</w:t>
-            </w:r>
-          </w:p>
-        </w:tc>
-        <w:tc>
-          <w:tcPr>
-            <w:tcW w:w="1628" w:type="dxa"/>
-          </w:tcPr>
-          <w:p>
-            <w:pPr>
-              <w:spacing w:line="360" w:lineRule="auto"/>
-              <w:jc w:val="center"/>
-              <w:rPr>
-                <w:rFonts w:ascii="Arial" w:hAnsi="Arial" w:cs="Arial"/>
-                <w:b/>
-                <w:bCs/>
-              </w:rPr>
-            </w:pPr>
-            <w:r>
-              <w:rPr>
-                <w:rFonts w:ascii="Arial" w:hAnsi="Arial" w:cs="Arial"/>
-                <w:b/>
-                <w:bCs/>
-              </w:rPr>
-              <w:t>${T</w:t>
-            </w:r>
-            <w:r>
-              <w:rPr>
-                <w:rFonts w:ascii="Arial" w:hAnsi="Arial" w:cs="Arial"/>
-                <w:b/>
-                <w:bCs/>
-              </w:rPr>
-              <w:t>9</w:t>
-            </w:r>
-            <w:r>
-              <w:rPr>
-                <w:rFonts w:ascii="Arial" w:hAnsi="Arial" w:cs="Arial"/>
-                <w:b/>
-                <w:bCs/>
-              </w:rPr>
-              <w:t>_HS}</w:t>
+              <w:t>${T9_HS}</w:t>
             </w:r>
           </w:p>
         </w:tc>
@@ -8150,6 +8109,33 @@
                 <w:b/>
                 <w:bCs/>
               </w:rPr>
+              <w:t>${T10_T}</w:t>
+            </w:r>
+          </w:p>
+        </w:tc>
+        <w:tc>
+          <w:tcPr>
+            <w:tcW w:w="1628" w:type="dxa"/>
+            <w:tcBorders>
+              <w:left w:val="single" w:sz="12" w:space="0" w:color="auto"/>
+            </w:tcBorders>
+          </w:tcPr>
+          <w:p>
+            <w:pPr>
+              <w:spacing w:line="360" w:lineRule="auto"/>
+              <w:jc w:val="center"/>
+              <w:rPr>
+                <w:rFonts w:ascii="Arial" w:hAnsi="Arial" w:cs="Arial"/>
+                <w:b/>
+                <w:bCs/>
+              </w:rPr>
+            </w:pPr>
+            <w:r>
+              <w:rPr>
+                <w:rFonts w:ascii="Arial" w:hAnsi="Arial" w:cs="Arial"/>
+                <w:b/>
+                <w:bCs/>
+              </w:rPr>
               <w:t>${T</w:t>
             </w:r>
             <w:r>
@@ -8166,16 +8152,13 @@
                 <w:b/>
                 <w:bCs/>
               </w:rPr>
-              <w:t>_T}</w:t>
+              <w:t>_HQ}</w:t>
             </w:r>
           </w:p>
         </w:tc>
         <w:tc>
           <w:tcPr>
             <w:tcW w:w="1628" w:type="dxa"/>
-            <w:tcBorders>
-              <w:left w:val="single" w:sz="12" w:space="0" w:color="auto"/>
-            </w:tcBorders>
           </w:tcPr>
           <w:p>
             <w:pPr>
@@ -8209,7 +8192,7 @@
                 <w:b/>
                 <w:bCs/>
               </w:rPr>
-              <w:t>_HQ}</w:t>
+              <w:t>_TF}</w:t>
             </w:r>
           </w:p>
         </w:tc>
@@ -8233,63 +8216,7 @@
                 <w:b/>
                 <w:bCs/>
               </w:rPr>
-              <w:t>${T</w:t>
-            </w:r>
-            <w:r>
-              <w:rPr>
-                <w:rFonts w:ascii="Arial" w:hAnsi="Arial" w:cs="Arial"/>
-                <w:b/>
-                <w:bCs/>
-              </w:rPr>
-              <w:t>10</w:t>
-            </w:r>
-            <w:r>
-              <w:rPr>
-                <w:rFonts w:ascii="Arial" w:hAnsi="Arial" w:cs="Arial"/>
-                <w:b/>
-                <w:bCs/>
-              </w:rPr>
-              <w:t>_TF}</w:t>
-            </w:r>
-          </w:p>
-        </w:tc>
-        <w:tc>
-          <w:tcPr>
-            <w:tcW w:w="1628" w:type="dxa"/>
-          </w:tcPr>
-          <w:p>
-            <w:pPr>
-              <w:spacing w:line="360" w:lineRule="auto"/>
-              <w:jc w:val="center"/>
-              <w:rPr>
-                <w:rFonts w:ascii="Arial" w:hAnsi="Arial" w:cs="Arial"/>
-                <w:b/>
-                <w:bCs/>
-              </w:rPr>
-            </w:pPr>
-            <w:r>
-              <w:rPr>
-                <w:rFonts w:ascii="Arial" w:hAnsi="Arial" w:cs="Arial"/>
-                <w:b/>
-                <w:bCs/>
-              </w:rPr>
-              <w:t>${T</w:t>
-            </w:r>
-            <w:r>
-              <w:rPr>
-                <w:rFonts w:ascii="Arial" w:hAnsi="Arial" w:cs="Arial"/>
-                <w:b/>
-                <w:bCs/>
-              </w:rPr>
-              <w:t>10</w:t>
-            </w:r>
-            <w:r>
-              <w:rPr>
-                <w:rFonts w:ascii="Arial" w:hAnsi="Arial" w:cs="Arial"/>
-                <w:b/>
-                <w:bCs/>
-              </w:rPr>
-              <w:t>_HS}</w:t>
+              <w:t>${T10_HS}</w:t>
             </w:r>
           </w:p>
         </w:tc>
@@ -8624,19 +8551,6 @@
               </w:rPr>
               <w:t>0</w:t>
             </w:r>
-          </w:p>
-          <w:p>
-            <w:pPr>
-              <w:spacing w:after="0" w:line="240" w:lineRule="auto"/>
-              <w:jc w:val="center"/>
-              <w:rPr>
-                <w:rFonts w:ascii="Arial" w:eastAsia="Times New Roman" w:hAnsi="Arial" w:cs="Arial"/>
-                <w:b/>
-                <w:bCs/>
-                <w:color w:val="000000"/>
-                <w:lang w:eastAsia="en-PH"/>
-              </w:rPr>
-            </w:pPr>
           </w:p>
         </w:tc>
         <w:tc>
@@ -12040,6 +11954,7 @@
     <w:lsdException w:name="HTML Sample" w:semiHidden="1" w:unhideWhenUsed="1"/>
     <w:lsdException w:name="HTML Typewriter" w:semiHidden="1" w:unhideWhenUsed="1"/>
     <w:lsdException w:name="HTML Variable" w:semiHidden="1" w:unhideWhenUsed="1"/>
+    <w:lsdException w:name="Normal Table" w:semiHidden="1" w:unhideWhenUsed="1"/>
     <w:lsdException w:name="annotation subject" w:semiHidden="1" w:unhideWhenUsed="1"/>
     <w:lsdException w:name="No List" w:semiHidden="1" w:unhideWhenUsed="1"/>
     <w:lsdException w:name="Outline List 1" w:semiHidden="1" w:unhideWhenUsed="1"/>
@@ -12082,8 +11997,11 @@
     <w:lsdException w:name="Table Contemporary" w:semiHidden="1" w:unhideWhenUsed="1"/>
     <w:lsdException w:name="Table Elegant" w:semiHidden="1" w:unhideWhenUsed="1"/>
     <w:lsdException w:name="Table Professional" w:semiHidden="1" w:unhideWhenUsed="1"/>
+    <w:lsdException w:name="Table Subtle 1" w:semiHidden="1" w:unhideWhenUsed="1"/>
     <w:lsdException w:name="Table Subtle 2" w:semiHidden="1" w:unhideWhenUsed="1"/>
     <w:lsdException w:name="Table Web 1" w:semiHidden="1" w:unhideWhenUsed="1"/>
+    <w:lsdException w:name="Table Web 2" w:semiHidden="1" w:unhideWhenUsed="1"/>
+    <w:lsdException w:name="Table Web 3" w:semiHidden="1" w:unhideWhenUsed="1"/>
     <w:lsdException w:name="Balloon Text" w:semiHidden="1" w:unhideWhenUsed="1"/>
     <w:lsdException w:name="Table Grid" w:uiPriority="39"/>
     <w:lsdException w:name="Table Theme" w:semiHidden="1" w:unhideWhenUsed="1"/>

</xml_diff>